<commit_message>
Update brief induduction of SLE SNP and IL-4.docx
</commit_message>
<xml_diff>
--- a/extdata/GSA/brief induduction of SLE SNP and IL-4.docx
+++ b/extdata/GSA/brief induduction of SLE SNP and IL-4.docx
@@ -14,6 +14,7 @@
       <w:r>
         <w:rPr>
           <w:rFonts w:ascii="SimHei" w:eastAsia="SimHei" w:hAnsi="SimHei"/>
+          <w:lang w:eastAsia="zh-CN"/>
         </w:rPr>
         <w:t>SLE</w:t>
       </w:r>
@@ -1481,7 +1482,7 @@
     <w:p>
       <w:pPr>
         <w:rPr>
-          <w:rFonts w:ascii="Heiti SC Light" w:eastAsia="Heiti SC Light" w:hAnsi="Helvetica Neue" w:cs="Helvetica Neue" w:hint="eastAsia"/>
+          <w:rFonts w:ascii="Heiti SC Light" w:eastAsia="Heiti SC Light" w:hAnsi="Helvetica Neue" w:cs="Helvetica Neue"/>
           <w:color w:val="000000"/>
           <w:sz w:val="26"/>
           <w:szCs w:val="26"/>
@@ -1605,8 +1606,6 @@
           <w:lang w:eastAsia="zh-CN"/>
         </w:rPr>
       </w:pPr>
-      <w:bookmarkStart w:id="0" w:name="_GoBack"/>
-      <w:bookmarkEnd w:id="0"/>
     </w:p>
     <w:p>
       <w:pPr>
@@ -1677,6 +1676,152 @@
     </w:p>
     <w:p>
       <w:pPr>
+        <w:rPr>
+          <w:rFonts w:ascii="Heiti SC Light" w:eastAsia="Heiti SC Light" w:hAnsi="Helvetica Neue" w:cs="Helvetica Neue"/>
+          <w:color w:val="000000"/>
+          <w:sz w:val="26"/>
+          <w:szCs w:val="26"/>
+          <w:lang w:eastAsia="zh-CN"/>
+        </w:rPr>
+      </w:pPr>
+    </w:p>
+    <w:p>
+      <w:pPr>
+        <w:rPr>
+          <w:rFonts w:ascii="Heiti SC Light" w:eastAsia="Heiti SC Light" w:hAnsi="Helvetica Neue" w:cs="Helvetica Neue"/>
+          <w:color w:val="000000"/>
+          <w:sz w:val="26"/>
+          <w:szCs w:val="26"/>
+          <w:lang w:eastAsia="zh-CN"/>
+        </w:rPr>
+      </w:pPr>
+    </w:p>
+    <w:p>
+      <w:pPr>
+        <w:rPr>
+          <w:rFonts w:ascii="Heiti SC Light" w:eastAsia="Heiti SC Light" w:hAnsi="Helvetica Neue" w:cs="Helvetica Neue"/>
+          <w:color w:val="000000"/>
+          <w:sz w:val="26"/>
+          <w:szCs w:val="26"/>
+          <w:lang w:eastAsia="zh-CN"/>
+        </w:rPr>
+      </w:pPr>
+    </w:p>
+    <w:p>
+      <w:pPr>
+        <w:rPr>
+          <w:rFonts w:ascii="Heiti SC Light" w:eastAsia="Heiti SC Light" w:hAnsi="Helvetica Neue" w:cs="Helvetica Neue"/>
+          <w:color w:val="000000"/>
+          <w:sz w:val="26"/>
+          <w:szCs w:val="26"/>
+          <w:lang w:eastAsia="zh-CN"/>
+        </w:rPr>
+      </w:pPr>
+    </w:p>
+    <w:p>
+      <w:pPr>
+        <w:rPr>
+          <w:rFonts w:ascii="Heiti SC Light" w:eastAsia="Heiti SC Light" w:hAnsi="Helvetica Neue" w:cs="Helvetica Neue"/>
+          <w:color w:val="000000"/>
+          <w:sz w:val="26"/>
+          <w:szCs w:val="26"/>
+          <w:lang w:eastAsia="zh-CN"/>
+        </w:rPr>
+      </w:pPr>
+      <w:r>
+        <w:rPr>
+          <w:rFonts w:ascii="Heiti SC Light" w:eastAsia="Heiti SC Light" w:hAnsi="Helvetica Neue" w:cs="Helvetica Neue"/>
+          <w:color w:val="000000"/>
+          <w:sz w:val="26"/>
+          <w:szCs w:val="26"/>
+          <w:lang w:eastAsia="zh-CN"/>
+        </w:rPr>
+        <w:lastRenderedPageBreak/>
+        <w:t>F</w:t>
+      </w:r>
+      <w:r>
+        <w:rPr>
+          <w:rFonts w:ascii="Heiti SC Light" w:eastAsia="Heiti SC Light" w:hAnsi="Helvetica Neue" w:cs="Helvetica Neue" w:hint="eastAsia"/>
+          <w:color w:val="000000"/>
+          <w:sz w:val="26"/>
+          <w:szCs w:val="26"/>
+          <w:lang w:eastAsia="zh-CN"/>
+        </w:rPr>
+        <w:t>igure1</w:t>
+      </w:r>
+      <w:r>
+        <w:rPr>
+          <w:rFonts w:ascii="Heiti SC Light" w:eastAsia="Heiti SC Light" w:hAnsi="Helvetica Neue" w:cs="Helvetica Neue"/>
+          <w:color w:val="000000"/>
+          <w:sz w:val="26"/>
+          <w:szCs w:val="26"/>
+          <w:lang w:eastAsia="zh-CN"/>
+        </w:rPr>
+        <w:t xml:space="preserve">. </w:t>
+      </w:r>
+      <w:r>
+        <w:rPr>
+          <w:rFonts w:ascii="Heiti SC Light" w:eastAsia="Heiti SC Light" w:hAnsi="Helvetica Neue" w:cs="Helvetica Neue" w:hint="eastAsia"/>
+          <w:color w:val="000000"/>
+          <w:sz w:val="26"/>
+          <w:szCs w:val="26"/>
+          <w:lang w:eastAsia="zh-CN"/>
+        </w:rPr>
+        <w:t>IL4基因</w:t>
+      </w:r>
+      <w:r>
+        <w:rPr>
+          <w:rFonts w:ascii="Heiti SC Light" w:eastAsia="Heiti SC Light" w:hAnsi="Helvetica Neue" w:cs="Helvetica Neue" w:hint="eastAsia"/>
+          <w:color w:val="000000"/>
+          <w:sz w:val="26"/>
+          <w:szCs w:val="26"/>
+          <w:lang w:eastAsia="zh-CN"/>
+        </w:rPr>
+        <w:t>中内含子rs2243274这个位点的基因型A与SLE的发病最为显著</w:t>
+      </w:r>
+      <w:r>
+        <w:rPr>
+          <w:rFonts w:ascii="Heiti SC Light" w:eastAsia="Heiti SC Light" w:hAnsi="Helvetica Neue" w:cs="Helvetica Neue" w:hint="eastAsia"/>
+          <w:color w:val="000000"/>
+          <w:sz w:val="26"/>
+          <w:szCs w:val="26"/>
+          <w:lang w:eastAsia="zh-CN"/>
+        </w:rPr>
+        <w:t>（</w:t>
+      </w:r>
+      <w:r>
+        <w:rPr>
+          <w:rFonts w:ascii="Heiti SC Light" w:eastAsia="Heiti SC Light" w:hAnsi="Helvetica Neue" w:cs="Helvetica Neue" w:hint="eastAsia"/>
+          <w:color w:val="000000"/>
+          <w:sz w:val="26"/>
+          <w:szCs w:val="26"/>
+          <w:lang w:eastAsia="zh-CN"/>
+        </w:rPr>
+        <w:t>p=</w:t>
+      </w:r>
+      <w:r>
+        <w:rPr>
+          <w:rFonts w:ascii="Heiti SC Light" w:eastAsia="Heiti SC Light" w:hAnsi="Helvetica Neue" w:cs="Helvetica Neue"/>
+          <w:color w:val="000000"/>
+          <w:sz w:val="26"/>
+          <w:szCs w:val="26"/>
+          <w:lang w:eastAsia="zh-CN"/>
+        </w:rPr>
+        <w:t>1.56*10-3</w:t>
+      </w:r>
+      <w:r>
+        <w:rPr>
+          <w:rFonts w:ascii="Heiti SC Light" w:eastAsia="Heiti SC Light" w:hAnsi="Helvetica Neue" w:cs="Helvetica Neue" w:hint="eastAsia"/>
+          <w:color w:val="000000"/>
+          <w:sz w:val="26"/>
+          <w:szCs w:val="26"/>
+          <w:lang w:eastAsia="zh-CN"/>
+        </w:rPr>
+        <w:t>）</w:t>
+      </w:r>
+    </w:p>
+    <w:p>
+      <w:pPr>
         <w:ind w:firstLine="720"/>
         <w:rPr>
           <w:rFonts w:ascii="Heiti SC Light" w:eastAsia="Heiti SC Light" w:hAnsi="Helvetica Neue" w:cs="Helvetica Neue"/>
@@ -1698,111 +1843,6 @@
           <w:lang w:eastAsia="zh-CN"/>
         </w:rPr>
       </w:pPr>
-    </w:p>
-    <w:p>
-      <w:pPr>
-        <w:rPr>
-          <w:rFonts w:ascii="Heiti SC Light" w:eastAsia="Heiti SC Light" w:hAnsi="Helvetica Neue" w:cs="Helvetica Neue"/>
-          <w:color w:val="000000"/>
-          <w:sz w:val="26"/>
-          <w:szCs w:val="26"/>
-          <w:lang w:eastAsia="zh-CN"/>
-        </w:rPr>
-      </w:pPr>
-      <w:r>
-        <w:rPr>
-          <w:rFonts w:ascii="Heiti SC Light" w:eastAsia="Heiti SC Light" w:hAnsi="Helvetica Neue" w:cs="Helvetica Neue"/>
-          <w:color w:val="000000"/>
-          <w:sz w:val="26"/>
-          <w:szCs w:val="26"/>
-          <w:lang w:eastAsia="zh-CN"/>
-        </w:rPr>
-        <w:t>F</w:t>
-      </w:r>
-      <w:r>
-        <w:rPr>
-          <w:rFonts w:ascii="Heiti SC Light" w:eastAsia="Heiti SC Light" w:hAnsi="Helvetica Neue" w:cs="Helvetica Neue" w:hint="eastAsia"/>
-          <w:color w:val="000000"/>
-          <w:sz w:val="26"/>
-          <w:szCs w:val="26"/>
-          <w:lang w:eastAsia="zh-CN"/>
-        </w:rPr>
-        <w:t>igure1 IL4基因</w:t>
-      </w:r>
-      <w:r>
-        <w:rPr>
-          <w:rFonts w:ascii="Heiti SC Light" w:eastAsia="Heiti SC Light" w:hAnsi="Helvetica Neue" w:cs="Helvetica Neue" w:hint="eastAsia"/>
-          <w:color w:val="000000"/>
-          <w:sz w:val="26"/>
-          <w:szCs w:val="26"/>
-          <w:lang w:eastAsia="zh-CN"/>
-        </w:rPr>
-        <w:t>中内含子rs2243274这个位点的基因型A与SLE的发病最为显著</w:t>
-      </w:r>
-      <w:r>
-        <w:rPr>
-          <w:rFonts w:ascii="Heiti SC Light" w:eastAsia="Heiti SC Light" w:hAnsi="Helvetica Neue" w:cs="Helvetica Neue" w:hint="eastAsia"/>
-          <w:color w:val="000000"/>
-          <w:sz w:val="26"/>
-          <w:szCs w:val="26"/>
-          <w:lang w:eastAsia="zh-CN"/>
-        </w:rPr>
-        <w:t>（</w:t>
-      </w:r>
-      <w:r>
-        <w:rPr>
-          <w:rFonts w:ascii="Heiti SC Light" w:eastAsia="Heiti SC Light" w:hAnsi="Helvetica Neue" w:cs="Helvetica Neue" w:hint="eastAsia"/>
-          <w:color w:val="000000"/>
-          <w:sz w:val="26"/>
-          <w:szCs w:val="26"/>
-          <w:lang w:eastAsia="zh-CN"/>
-        </w:rPr>
-        <w:t>p=</w:t>
-      </w:r>
-      <w:r>
-        <w:rPr>
-          <w:rFonts w:ascii="Heiti SC Light" w:eastAsia="Heiti SC Light" w:hAnsi="Helvetica Neue" w:cs="Helvetica Neue"/>
-          <w:color w:val="000000"/>
-          <w:sz w:val="26"/>
-          <w:szCs w:val="26"/>
-          <w:lang w:eastAsia="zh-CN"/>
-        </w:rPr>
-        <w:t>1.56*10-3</w:t>
-      </w:r>
-      <w:r>
-        <w:rPr>
-          <w:rFonts w:ascii="Heiti SC Light" w:eastAsia="Heiti SC Light" w:hAnsi="Helvetica Neue" w:cs="Helvetica Neue" w:hint="eastAsia"/>
-          <w:color w:val="000000"/>
-          <w:sz w:val="26"/>
-          <w:szCs w:val="26"/>
-          <w:lang w:eastAsia="zh-CN"/>
-        </w:rPr>
-        <w:t>）</w:t>
-      </w:r>
-    </w:p>
-    <w:p>
-      <w:pPr>
-        <w:ind w:firstLine="720"/>
-        <w:rPr>
-          <w:rFonts w:ascii="Heiti SC Light" w:eastAsia="Heiti SC Light" w:hAnsi="Helvetica Neue" w:cs="Helvetica Neue"/>
-          <w:color w:val="000000"/>
-          <w:sz w:val="26"/>
-          <w:szCs w:val="26"/>
-          <w:lang w:eastAsia="zh-CN"/>
-        </w:rPr>
-      </w:pPr>
-    </w:p>
-    <w:p>
-      <w:pPr>
-        <w:ind w:firstLine="720"/>
-        <w:rPr>
-          <w:rFonts w:ascii="Heiti SC Light" w:eastAsia="Heiti SC Light" w:hAnsi="Helvetica Neue" w:cs="Helvetica Neue"/>
-          <w:color w:val="000000"/>
-          <w:sz w:val="26"/>
-          <w:szCs w:val="26"/>
-          <w:lang w:eastAsia="zh-CN"/>
-        </w:rPr>
-      </w:pPr>
       <w:r>
         <w:rPr>
           <w:rFonts w:ascii="Heiti SC Light" w:eastAsia="Heiti SC Light" w:hAnsi="Helvetica Neue" w:cs="Helvetica Neue" w:hint="eastAsia"/>
@@ -1812,8 +1852,8 @@
           <w:szCs w:val="26"/>
         </w:rPr>
         <w:drawing>
-          <wp:inline distT="0" distB="0" distL="0" distR="0" wp14:anchorId="18E21CD1" wp14:editId="35784569">
-            <wp:extent cx="2400300" cy="1680210"/>
+          <wp:inline distT="0" distB="0" distL="0" distR="0" wp14:anchorId="18E21CD1" wp14:editId="3AA65786">
+            <wp:extent cx="5796643" cy="4057650"/>
             <wp:effectExtent l="0" t="0" r="0" b="0"/>
             <wp:docPr id="1" name="Picture 1"/>
             <wp:cNvGraphicFramePr>
@@ -1841,7 +1881,7 @@
                   <pic:spPr>
                     <a:xfrm>
                       <a:off x="0" y="0"/>
-                      <a:ext cx="2400300" cy="1680210"/>
+                      <a:ext cx="5806838" cy="4064786"/>
                     </a:xfrm>
                     <a:prstGeom prst="rect">
                       <a:avLst/>
@@ -1959,6 +1999,18 @@
           <w:lang w:eastAsia="zh-CN"/>
         </w:rPr>
       </w:pPr>
+    </w:p>
+    <w:p>
+      <w:pPr>
+        <w:ind w:firstLine="720"/>
+        <w:rPr>
+          <w:rFonts w:ascii="Heiti SC Light" w:eastAsia="Heiti SC Light" w:hAnsi="Helvetica Neue" w:cs="Helvetica Neue"/>
+          <w:color w:val="000000"/>
+          <w:sz w:val="26"/>
+          <w:szCs w:val="26"/>
+          <w:lang w:eastAsia="zh-CN"/>
+        </w:rPr>
+      </w:pPr>
       <w:r>
         <w:rPr>
           <w:rFonts w:ascii="Heiti SC Light" w:eastAsia="Heiti SC Light" w:hAnsi="Helvetica Neue" w:cs="Helvetica Neue" w:hint="eastAsia"/>
@@ -1968,9 +2020,9 @@
           <w:szCs w:val="26"/>
         </w:rPr>
         <w:drawing>
-          <wp:inline distT="0" distB="0" distL="0" distR="0" wp14:anchorId="0CAED94F" wp14:editId="2AD35450">
-            <wp:extent cx="2332869" cy="1633008"/>
-            <wp:effectExtent l="0" t="0" r="4445" b="0"/>
+          <wp:inline distT="0" distB="0" distL="0" distR="0" wp14:anchorId="6A76BF2F" wp14:editId="03E53A53">
+            <wp:extent cx="5372100" cy="3760470"/>
+            <wp:effectExtent l="0" t="0" r="0" b="0"/>
             <wp:docPr id="2" name="Picture 2"/>
             <wp:cNvGraphicFramePr>
               <a:graphicFrameLocks xmlns:a="http://schemas.openxmlformats.org/drawingml/2006/main" noChangeAspect="1"/>
@@ -1997,7 +2049,7 @@
                   <pic:spPr>
                     <a:xfrm>
                       <a:off x="0" y="0"/>
-                      <a:ext cx="2335167" cy="1634617"/>
+                      <a:ext cx="5382091" cy="3767464"/>
                     </a:xfrm>
                     <a:prstGeom prst="rect">
                       <a:avLst/>
@@ -2057,80 +2109,82 @@
           <w:lang w:eastAsia="zh-CN"/>
         </w:rPr>
       </w:pPr>
+      <w:r>
+        <w:rPr>
+          <w:rFonts w:ascii="Heiti SC Light" w:eastAsia="Heiti SC Light" w:hAnsi="Helvetica Neue" w:cs="Helvetica Neue"/>
+          <w:color w:val="000000"/>
+          <w:sz w:val="26"/>
+          <w:szCs w:val="26"/>
+          <w:lang w:eastAsia="zh-CN"/>
+        </w:rPr>
+        <w:t>Figure</w:t>
+      </w:r>
+      <w:r>
+        <w:rPr>
+          <w:rFonts w:ascii="Heiti SC Light" w:eastAsia="Heiti SC Light" w:hAnsi="Helvetica Neue" w:cs="Helvetica Neue" w:hint="eastAsia"/>
+          <w:color w:val="000000"/>
+          <w:sz w:val="26"/>
+          <w:szCs w:val="26"/>
+          <w:lang w:eastAsia="zh-CN"/>
+        </w:rPr>
+        <w:t xml:space="preserve"> 3</w:t>
+      </w:r>
+      <w:r>
+        <w:rPr>
+          <w:rFonts w:ascii="Heiti SC Light" w:eastAsia="Heiti SC Light" w:hAnsi="Helvetica Neue" w:cs="Helvetica Neue" w:hint="eastAsia"/>
+          <w:color w:val="000000"/>
+          <w:sz w:val="26"/>
+          <w:szCs w:val="26"/>
+          <w:lang w:eastAsia="zh-CN"/>
+        </w:rPr>
+        <w:t xml:space="preserve"> </w:t>
+      </w:r>
+      <w:proofErr w:type="spellStart"/>
+      <w:r>
+        <w:rPr>
+          <w:rFonts w:ascii="Heiti SC Light" w:eastAsia="Heiti SC Light" w:hAnsi="Helvetica Neue" w:cs="Helvetica Neue" w:hint="eastAsia"/>
+          <w:color w:val="000000"/>
+          <w:sz w:val="26"/>
+          <w:szCs w:val="26"/>
+          <w:lang w:eastAsia="zh-CN"/>
+        </w:rPr>
+        <w:t>eQTL</w:t>
+      </w:r>
+      <w:proofErr w:type="spellEnd"/>
+      <w:r>
+        <w:rPr>
+          <w:rFonts w:ascii="Heiti SC Light" w:eastAsia="Heiti SC Light" w:hAnsi="Helvetica Neue" w:cs="Helvetica Neue" w:hint="eastAsia"/>
+          <w:color w:val="000000"/>
+          <w:sz w:val="26"/>
+          <w:szCs w:val="26"/>
+          <w:lang w:eastAsia="zh-CN"/>
+        </w:rPr>
+        <w:t>数据库显示正常人rs2243288与外周血IL4</w:t>
+      </w:r>
+      <w:r>
+        <w:rPr>
+          <w:rFonts w:ascii="Heiti SC Light" w:eastAsia="Heiti SC Light" w:hAnsi="Helvetica Neue" w:cs="Helvetica Neue" w:hint="eastAsia"/>
+          <w:color w:val="000000"/>
+          <w:sz w:val="26"/>
+          <w:szCs w:val="26"/>
+          <w:lang w:eastAsia="zh-CN"/>
+        </w:rPr>
+        <w:t xml:space="preserve"> 相关</w:t>
+      </w:r>
     </w:p>
     <w:p>
       <w:pPr>
         <w:ind w:firstLine="720"/>
         <w:rPr>
-          <w:rFonts w:ascii="Heiti SC Light" w:eastAsia="Heiti SC Light" w:hAnsi="Helvetica Neue" w:cs="Helvetica Neue"/>
-          <w:color w:val="000000"/>
-          <w:sz w:val="26"/>
-          <w:szCs w:val="26"/>
-          <w:lang w:eastAsia="zh-CN"/>
-        </w:rPr>
-      </w:pPr>
-      <w:r>
-        <w:rPr>
-          <w:rFonts w:ascii="Heiti SC Light" w:eastAsia="Heiti SC Light" w:hAnsi="Helvetica Neue" w:cs="Helvetica Neue"/>
-          <w:color w:val="000000"/>
-          <w:sz w:val="26"/>
-          <w:szCs w:val="26"/>
-          <w:lang w:eastAsia="zh-CN"/>
-        </w:rPr>
-        <w:t>Figure</w:t>
-      </w:r>
-      <w:r>
-        <w:rPr>
-          <w:rFonts w:ascii="Heiti SC Light" w:eastAsia="Heiti SC Light" w:hAnsi="Helvetica Neue" w:cs="Helvetica Neue" w:hint="eastAsia"/>
-          <w:color w:val="000000"/>
-          <w:sz w:val="26"/>
-          <w:szCs w:val="26"/>
-          <w:lang w:eastAsia="zh-CN"/>
-        </w:rPr>
-        <w:t xml:space="preserve"> 3</w:t>
-      </w:r>
-      <w:r>
-        <w:rPr>
-          <w:rFonts w:ascii="Heiti SC Light" w:eastAsia="Heiti SC Light" w:hAnsi="Helvetica Neue" w:cs="Helvetica Neue" w:hint="eastAsia"/>
-          <w:color w:val="000000"/>
-          <w:sz w:val="26"/>
-          <w:szCs w:val="26"/>
-          <w:lang w:eastAsia="zh-CN"/>
-        </w:rPr>
-        <w:t xml:space="preserve"> </w:t>
-      </w:r>
-      <w:proofErr w:type="spellStart"/>
-      <w:r>
-        <w:rPr>
-          <w:rFonts w:ascii="Heiti SC Light" w:eastAsia="Heiti SC Light" w:hAnsi="Helvetica Neue" w:cs="Helvetica Neue" w:hint="eastAsia"/>
-          <w:color w:val="000000"/>
-          <w:sz w:val="26"/>
-          <w:szCs w:val="26"/>
-          <w:lang w:eastAsia="zh-CN"/>
-        </w:rPr>
-        <w:t>eQTL</w:t>
-      </w:r>
-      <w:proofErr w:type="spellEnd"/>
-      <w:r>
-        <w:rPr>
-          <w:rFonts w:ascii="Heiti SC Light" w:eastAsia="Heiti SC Light" w:hAnsi="Helvetica Neue" w:cs="Helvetica Neue" w:hint="eastAsia"/>
-          <w:color w:val="000000"/>
-          <w:sz w:val="26"/>
-          <w:szCs w:val="26"/>
-          <w:lang w:eastAsia="zh-CN"/>
-        </w:rPr>
-        <w:t>数据库显示正常人rs2243288与外周血IL4</w:t>
-      </w:r>
-      <w:r>
-        <w:rPr>
-          <w:rFonts w:ascii="Heiti SC Light" w:eastAsia="Heiti SC Light" w:hAnsi="Helvetica Neue" w:cs="Helvetica Neue" w:hint="eastAsia"/>
-          <w:color w:val="000000"/>
-          <w:sz w:val="26"/>
-          <w:szCs w:val="26"/>
-          <w:lang w:eastAsia="zh-CN"/>
-        </w:rPr>
-        <w:t xml:space="preserve"> 相关</w:t>
-      </w:r>
+          <w:rFonts w:ascii="Heiti SC Light" w:eastAsia="Heiti SC Light" w:hAnsi="Helvetica Neue" w:cs="Helvetica Neue" w:hint="eastAsia"/>
+          <w:color w:val="000000"/>
+          <w:sz w:val="26"/>
+          <w:szCs w:val="26"/>
+          <w:lang w:eastAsia="zh-CN"/>
+        </w:rPr>
+      </w:pPr>
+      <w:bookmarkStart w:id="0" w:name="_GoBack"/>
+      <w:bookmarkEnd w:id="0"/>
     </w:p>
     <w:p>
       <w:pPr>
@@ -2287,7 +2341,6 @@
           <w:sz w:val="26"/>
           <w:szCs w:val="26"/>
         </w:rPr>
-        <w:lastRenderedPageBreak/>
         <w:drawing>
           <wp:inline distT="0" distB="0" distL="0" distR="0" wp14:anchorId="5F95FD40" wp14:editId="18215E70">
             <wp:extent cx="5270500" cy="2964815"/>
@@ -2514,6 +2567,7 @@
           <w:szCs w:val="26"/>
           <w:lang w:eastAsia="zh-CN"/>
         </w:rPr>
+        <w:lastRenderedPageBreak/>
         <w:t>figure 6 我们的实验发现SLE患者外周血血浆中IL-4的水平显著高于正常对照（</w:t>
       </w:r>
       <w:r>
@@ -2782,7 +2836,6 @@
           <w:sz w:val="26"/>
           <w:szCs w:val="26"/>
         </w:rPr>
-        <w:lastRenderedPageBreak/>
         <w:drawing>
           <wp:inline distT="0" distB="0" distL="0" distR="0" wp14:anchorId="2651A87C" wp14:editId="4346D46C">
             <wp:extent cx="3543300" cy="3307222"/>

</xml_diff>